<commit_message>
updated scripts to generate revised version of manuscript.
</commit_message>
<xml_diff>
--- a/readme.docx
+++ b/readme.docx
@@ -36,8 +36,9 @@
           <w:szCs w:val="28"/>
           <w:lang w:val="en-GB"/>
         </w:rPr>
-        <w:t>What did really improve our model? -</w:t>
-      </w:r>
+        <w:t xml:space="preserve">What did really improve our </w:t>
+      </w:r>
+      <w:proofErr w:type="spellStart"/>
       <w:r>
         <w:rPr>
           <w:b/>
@@ -45,8 +46,9 @@
           <w:szCs w:val="28"/>
           <w:lang w:val="en-GB"/>
         </w:rPr>
-        <w:t xml:space="preserve"> </w:t>
-      </w:r>
+        <w:t>meso</w:t>
+      </w:r>
+      <w:proofErr w:type="spellEnd"/>
       <w:r>
         <w:rPr>
           <w:b/>
@@ -54,7 +56,7 @@
           <w:szCs w:val="28"/>
           <w:lang w:val="en-GB"/>
         </w:rPr>
-        <w:t xml:space="preserve">A </w:t>
+        <w:t>-scale hydrological model? A multi-dimensional analysis based on real observations</w:t>
       </w:r>
       <w:r>
         <w:rPr>
@@ -63,54 +65,7 @@
           <w:szCs w:val="28"/>
           <w:lang w:val="en-GB"/>
         </w:rPr>
-        <w:t>multi-aspect analysis</w:t>
-      </w:r>
-      <w:r>
-        <w:rPr>
-          <w:b/>
-          <w:sz w:val="28"/>
-          <w:szCs w:val="28"/>
-          <w:lang w:val="en-GB"/>
-        </w:rPr>
-        <w:t xml:space="preserve"> </w:t>
-      </w:r>
-      <w:r>
-        <w:rPr>
-          <w:b/>
-          <w:sz w:val="28"/>
-          <w:szCs w:val="28"/>
-          <w:lang w:val="en-GB"/>
-        </w:rPr>
-        <w:t>framework applied to a</w:t>
-      </w:r>
-      <w:r>
-        <w:rPr>
-          <w:b/>
-          <w:sz w:val="28"/>
-          <w:szCs w:val="28"/>
-          <w:lang w:val="en-GB"/>
-        </w:rPr>
-        <w:t xml:space="preserve"> </w:t>
-      </w:r>
-      <w:proofErr w:type="spellStart"/>
-      <w:r>
-        <w:rPr>
-          <w:b/>
-          <w:sz w:val="28"/>
-          <w:szCs w:val="28"/>
-          <w:lang w:val="en-GB"/>
-        </w:rPr>
-        <w:t>mesoscale</w:t>
-      </w:r>
-      <w:proofErr w:type="spellEnd"/>
-      <w:r>
-        <w:rPr>
-          <w:b/>
-          <w:sz w:val="28"/>
-          <w:szCs w:val="28"/>
-          <w:lang w:val="en-GB"/>
-        </w:rPr>
-        <w:t xml:space="preserve"> water and sediment model”</w:t>
+        <w:t>”</w:t>
       </w:r>
     </w:p>
     <w:p>
@@ -892,7 +847,21 @@
                 <w:rFonts w:ascii="Courier New" w:hAnsi="Courier New" w:cs="Courier New"/>
                 <w:lang w:val="en-GB"/>
               </w:rPr>
-              <w:t>runs\</w:t>
+              <w:t>runs</w:t>
+            </w:r>
+            <w:r>
+              <w:rPr>
+                <w:rFonts w:ascii="Courier New" w:hAnsi="Courier New" w:cs="Courier New"/>
+                <w:lang w:val="en-GB"/>
+              </w:rPr>
+              <w:t>3</w:t>
+            </w:r>
+            <w:r>
+              <w:rPr>
+                <w:rFonts w:ascii="Courier New" w:hAnsi="Courier New" w:cs="Courier New"/>
+                <w:lang w:val="en-GB"/>
+              </w:rPr>
+              <w:t>\</w:t>
             </w:r>
           </w:p>
         </w:tc>
@@ -2238,6 +2207,37 @@
     <w:uiPriority w:val="99"/>
     <w:semiHidden/>
     <w:rsid w:val="00220B98"/>
+    <w:rPr>
+      <w:rFonts w:ascii="Tahoma" w:eastAsiaTheme="minorEastAsia" w:hAnsi="Tahoma" w:cs="Tahoma"/>
+      <w:sz w:val="16"/>
+      <w:szCs w:val="16"/>
+      <w:lang w:val="en-US"/>
+    </w:rPr>
+  </w:style>
+  <w:style w:type="paragraph" w:styleId="Dokumentstruktur">
+    <w:name w:val="Document Map"/>
+    <w:basedOn w:val="Standard"/>
+    <w:link w:val="DokumentstrukturZchn"/>
+    <w:uiPriority w:val="99"/>
+    <w:semiHidden/>
+    <w:unhideWhenUsed/>
+    <w:rsid w:val="00A22716"/>
+    <w:pPr>
+      <w:spacing w:after="0" w:line="240" w:lineRule="auto"/>
+    </w:pPr>
+    <w:rPr>
+      <w:rFonts w:ascii="Tahoma" w:hAnsi="Tahoma" w:cs="Tahoma"/>
+      <w:sz w:val="16"/>
+      <w:szCs w:val="16"/>
+    </w:rPr>
+  </w:style>
+  <w:style w:type="character" w:customStyle="1" w:styleId="DokumentstrukturZchn">
+    <w:name w:val="Dokumentstruktur Zchn"/>
+    <w:basedOn w:val="Absatz-Standardschriftart"/>
+    <w:link w:val="Dokumentstruktur"/>
+    <w:uiPriority w:val="99"/>
+    <w:semiHidden/>
+    <w:rsid w:val="00A22716"/>
     <w:rPr>
       <w:rFonts w:ascii="Tahoma" w:eastAsiaTheme="minorEastAsia" w:hAnsi="Tahoma" w:cs="Tahoma"/>
       <w:sz w:val="16"/>

</xml_diff>

<commit_message>
wording and cosmetic changes required for revision2 of the manuscript
</commit_message>
<xml_diff>
--- a/readme.docx
+++ b/readme.docx
@@ -1412,17 +1412,6 @@
         </w:tc>
       </w:tr>
     </w:tbl>
-    <w:p>
-      <w:pPr>
-        <w:pStyle w:val="Normal1"/>
-        <w:spacing w:line="240" w:lineRule="auto"/>
-        <w:contextualSpacing/>
-        <w:rPr>
-          <w:rFonts w:ascii="Courier New" w:hAnsi="Courier New" w:cs="Courier New"/>
-          <w:lang w:val="en-GB"/>
-        </w:rPr>
-      </w:pPr>
-    </w:p>
     <w:p/>
     <w:sectPr>
       <w:pgSz w:w="11906" w:h="16838"/>

</xml_diff>